<commit_message>
added answer to 3 and 4
</commit_message>
<xml_diff>
--- a/relationalSchema-GrpQuiz.docx
+++ b/relationalSchema-GrpQuiz.docx
@@ -438,16 +438,26 @@
         <w:rPr>
           <w:b/>
         </w:rPr>
-        <w:t>-</w:t>
-      </w:r>
-      <w:r>
-        <w:rPr>
-          <w:b/>
-        </w:rPr>
-        <w:t>Student Information</w:t>
-      </w:r>
-      <w:r>
-        <w:t>: Std_Name, Std_No, Section</w:t>
+        <w:t>-Student Information</w:t>
+      </w:r>
+      <w:r>
+        <w:t xml:space="preserve">: </w:t>
+      </w:r>
+      <w:proofErr w:type="spellStart"/>
+      <w:r>
+        <w:t>Std_Name</w:t>
+      </w:r>
+      <w:proofErr w:type="spellEnd"/>
+      <w:r>
+        <w:t xml:space="preserve">, </w:t>
+      </w:r>
+      <w:proofErr w:type="spellStart"/>
+      <w:r>
+        <w:t>Std_No</w:t>
+      </w:r>
+      <w:proofErr w:type="spellEnd"/>
+      <w:r>
+        <w:t>, Section</w:t>
       </w:r>
     </w:p>
     <w:p>
@@ -459,17 +469,24 @@
         <w:rPr>
           <w:b/>
         </w:rPr>
-        <w:t>-</w:t>
-      </w:r>
-      <w:r>
-        <w:rPr>
-          <w:b/>
-        </w:rPr>
-        <w:t>Course Information</w:t>
-      </w:r>
-      <w:r>
-        <w:t>: Course_ID, Course_name</w:t>
-      </w:r>
+        <w:t>-Course Information</w:t>
+      </w:r>
+      <w:r>
+        <w:t xml:space="preserve">: </w:t>
+      </w:r>
+      <w:proofErr w:type="spellStart"/>
+      <w:r>
+        <w:t>Course_ID</w:t>
+      </w:r>
+      <w:proofErr w:type="spellEnd"/>
+      <w:r>
+        <w:t xml:space="preserve">, </w:t>
+      </w:r>
+      <w:proofErr w:type="spellStart"/>
+      <w:r>
+        <w:t>Course_name</w:t>
+      </w:r>
+      <w:proofErr w:type="spellEnd"/>
     </w:p>
     <w:p>
       <w:pPr>
@@ -486,7 +503,23 @@
         <w:t>Faculty Information</w:t>
       </w:r>
       <w:r>
-        <w:t>: F_Name, F_Roles, FID</w:t>
+        <w:t xml:space="preserve">: </w:t>
+      </w:r>
+      <w:proofErr w:type="spellStart"/>
+      <w:r>
+        <w:t>F_Name</w:t>
+      </w:r>
+      <w:proofErr w:type="spellEnd"/>
+      <w:r>
+        <w:t xml:space="preserve">, </w:t>
+      </w:r>
+      <w:proofErr w:type="spellStart"/>
+      <w:r>
+        <w:t>F_Roles</w:t>
+      </w:r>
+      <w:proofErr w:type="spellEnd"/>
+      <w:r>
+        <w:t>, FID</w:t>
       </w:r>
     </w:p>
     <w:p>
@@ -504,8 +537,29 @@
         <w:t>Subject Information</w:t>
       </w:r>
       <w:r>
-        <w:t>: Sub_Name, Sub_GradeRec., Subject_Num</w:t>
-      </w:r>
+        <w:t xml:space="preserve">: </w:t>
+      </w:r>
+      <w:proofErr w:type="spellStart"/>
+      <w:r>
+        <w:t>Sub_Name</w:t>
+      </w:r>
+      <w:proofErr w:type="spellEnd"/>
+      <w:r>
+        <w:t xml:space="preserve">, </w:t>
+      </w:r>
+      <w:proofErr w:type="spellStart"/>
+      <w:r>
+        <w:t>Sub_GradeRec</w:t>
+      </w:r>
+      <w:proofErr w:type="spellEnd"/>
+      <w:r>
+        <w:t xml:space="preserve">., </w:t>
+      </w:r>
+      <w:proofErr w:type="spellStart"/>
+      <w:r>
+        <w:t>Subject_Num</w:t>
+      </w:r>
+      <w:proofErr w:type="spellEnd"/>
     </w:p>
     <w:p>
       <w:pPr>
@@ -521,9 +575,11 @@
         </w:rPr>
         <w:t xml:space="preserve">Grade Information: </w:t>
       </w:r>
+      <w:proofErr w:type="spellStart"/>
       <w:r>
         <w:t>Std_grade,sub_gradeRec</w:t>
       </w:r>
+      <w:proofErr w:type="spellEnd"/>
     </w:p>
     <w:p>
       <w:pPr>
@@ -556,19 +612,104 @@
           <w:b/>
         </w:rPr>
       </w:pPr>
+      <w:r>
+        <w:rPr>
+          <w:noProof/>
+        </w:rPr>
+        <w:drawing>
+          <wp:inline distT="0" distB="0" distL="0" distR="0" wp14:anchorId="5BA49064" wp14:editId="5344227F">
+            <wp:extent cx="4581525" cy="4200525"/>
+            <wp:effectExtent l="0" t="0" r="0" b="0"/>
+            <wp:docPr id="117" name="Picture 117" descr="A black background with white rectangles&#10;&#10;Description automatically generated with medium confidence"/>
+            <wp:cNvGraphicFramePr/>
+            <a:graphic xmlns:a="http://schemas.openxmlformats.org/drawingml/2006/main">
+              <a:graphicData uri="http://schemas.openxmlformats.org/drawingml/2006/picture">
+                <pic:pic xmlns:pic="http://schemas.openxmlformats.org/drawingml/2006/picture">
+                  <pic:nvPicPr>
+                    <pic:cNvPr id="117" name="Picture 117" descr="A black background with white rectangles&#10;&#10;Description automatically generated with medium confidence"/>
+                    <pic:cNvPicPr/>
+                  </pic:nvPicPr>
+                  <pic:blipFill>
+                    <a:blip r:embed="rId5"/>
+                    <a:stretch>
+                      <a:fillRect/>
+                    </a:stretch>
+                  </pic:blipFill>
+                  <pic:spPr>
+                    <a:xfrm>
+                      <a:off x="0" y="0"/>
+                      <a:ext cx="4581525" cy="4200525"/>
+                    </a:xfrm>
+                    <a:prstGeom prst="rect">
+                      <a:avLst/>
+                    </a:prstGeom>
+                  </pic:spPr>
+                </pic:pic>
+              </a:graphicData>
+            </a:graphic>
+          </wp:inline>
+        </w:drawing>
+      </w:r>
     </w:p>
     <w:p>
       <w:pPr>
         <w:ind w:left="360"/>
       </w:pPr>
       <w:r>
-        <w:t xml:space="preserve">3. Draw the Logical Design ( Conceptual Model + Attributes e.g. identifiers, associative entities) </w:t>
+        <w:t xml:space="preserve">3. Draw the Logical Design ( Conceptual Model + Attributes </w:t>
+      </w:r>
+      <w:proofErr w:type="gramStart"/>
+      <w:r>
+        <w:t>e.g.</w:t>
+      </w:r>
+      <w:proofErr w:type="gramEnd"/>
+      <w:r>
+        <w:t xml:space="preserve"> identifiers, associative entities) </w:t>
       </w:r>
     </w:p>
     <w:p>
       <w:pPr>
         <w:ind w:left="360"/>
       </w:pPr>
+      <w:r>
+        <w:rPr>
+          <w:noProof/>
+        </w:rPr>
+        <w:lastRenderedPageBreak/>
+        <w:drawing>
+          <wp:inline distT="0" distB="0" distL="0" distR="0" wp14:anchorId="717A811F" wp14:editId="318462EA">
+            <wp:extent cx="5943600" cy="5476875"/>
+            <wp:effectExtent l="0" t="0" r="0" b="9525"/>
+            <wp:docPr id="138" name="Picture 138" descr="A picture containing text, screenshot, circle, font&#10;&#10;Description automatically generated"/>
+            <wp:cNvGraphicFramePr/>
+            <a:graphic xmlns:a="http://schemas.openxmlformats.org/drawingml/2006/main">
+              <a:graphicData uri="http://schemas.openxmlformats.org/drawingml/2006/picture">
+                <pic:pic xmlns:pic="http://schemas.openxmlformats.org/drawingml/2006/picture">
+                  <pic:nvPicPr>
+                    <pic:cNvPr id="138" name="Picture 138" descr="A picture containing text, screenshot, circle, font&#10;&#10;Description automatically generated"/>
+                    <pic:cNvPicPr/>
+                  </pic:nvPicPr>
+                  <pic:blipFill>
+                    <a:blip r:embed="rId6"/>
+                    <a:stretch>
+                      <a:fillRect/>
+                    </a:stretch>
+                  </pic:blipFill>
+                  <pic:spPr>
+                    <a:xfrm>
+                      <a:off x="0" y="0"/>
+                      <a:ext cx="5943600" cy="5476875"/>
+                    </a:xfrm>
+                    <a:prstGeom prst="rect">
+                      <a:avLst/>
+                    </a:prstGeom>
+                  </pic:spPr>
+                </pic:pic>
+              </a:graphicData>
+            </a:graphic>
+          </wp:inline>
+        </w:drawing>
+      </w:r>
     </w:p>
     <w:p>
       <w:pPr>

</xml_diff>

<commit_message>
added missing answer to num 4 num 2-3 was the answer added in prev push
</commit_message>
<xml_diff>
--- a/relationalSchema-GrpQuiz.docx
+++ b/relationalSchema-GrpQuiz.docx
@@ -441,23 +441,7 @@
         <w:t>-Student Information</w:t>
       </w:r>
       <w:r>
-        <w:t xml:space="preserve">: </w:t>
-      </w:r>
-      <w:proofErr w:type="spellStart"/>
-      <w:r>
-        <w:t>Std_Name</w:t>
-      </w:r>
-      <w:proofErr w:type="spellEnd"/>
-      <w:r>
-        <w:t xml:space="preserve">, </w:t>
-      </w:r>
-      <w:proofErr w:type="spellStart"/>
-      <w:r>
-        <w:t>Std_No</w:t>
-      </w:r>
-      <w:proofErr w:type="spellEnd"/>
-      <w:r>
-        <w:t>, Section</w:t>
+        <w:t>: Std_Name, Std_No, Section</w:t>
       </w:r>
     </w:p>
     <w:p>
@@ -472,21 +456,8 @@
         <w:t>-Course Information</w:t>
       </w:r>
       <w:r>
-        <w:t xml:space="preserve">: </w:t>
-      </w:r>
-      <w:proofErr w:type="spellStart"/>
-      <w:r>
-        <w:t>Course_ID</w:t>
-      </w:r>
-      <w:proofErr w:type="spellEnd"/>
-      <w:r>
-        <w:t xml:space="preserve">, </w:t>
-      </w:r>
-      <w:proofErr w:type="spellStart"/>
-      <w:r>
-        <w:t>Course_name</w:t>
-      </w:r>
-      <w:proofErr w:type="spellEnd"/>
+        <w:t>: Course_ID, Course_name</w:t>
+      </w:r>
     </w:p>
     <w:p>
       <w:pPr>
@@ -503,23 +474,7 @@
         <w:t>Faculty Information</w:t>
       </w:r>
       <w:r>
-        <w:t xml:space="preserve">: </w:t>
-      </w:r>
-      <w:proofErr w:type="spellStart"/>
-      <w:r>
-        <w:t>F_Name</w:t>
-      </w:r>
-      <w:proofErr w:type="spellEnd"/>
-      <w:r>
-        <w:t xml:space="preserve">, </w:t>
-      </w:r>
-      <w:proofErr w:type="spellStart"/>
-      <w:r>
-        <w:t>F_Roles</w:t>
-      </w:r>
-      <w:proofErr w:type="spellEnd"/>
-      <w:r>
-        <w:t>, FID</w:t>
+        <w:t>: F_Name, F_Roles, FID</w:t>
       </w:r>
     </w:p>
     <w:p>
@@ -537,29 +492,8 @@
         <w:t>Subject Information</w:t>
       </w:r>
       <w:r>
-        <w:t xml:space="preserve">: </w:t>
-      </w:r>
-      <w:proofErr w:type="spellStart"/>
-      <w:r>
-        <w:t>Sub_Name</w:t>
-      </w:r>
-      <w:proofErr w:type="spellEnd"/>
-      <w:r>
-        <w:t xml:space="preserve">, </w:t>
-      </w:r>
-      <w:proofErr w:type="spellStart"/>
-      <w:r>
-        <w:t>Sub_GradeRec</w:t>
-      </w:r>
-      <w:proofErr w:type="spellEnd"/>
-      <w:r>
-        <w:t xml:space="preserve">., </w:t>
-      </w:r>
-      <w:proofErr w:type="spellStart"/>
-      <w:r>
-        <w:t>Subject_Num</w:t>
-      </w:r>
-      <w:proofErr w:type="spellEnd"/>
+        <w:t>: Sub_Name, Sub_GradeRec., Subject_Num</w:t>
+      </w:r>
     </w:p>
     <w:p>
       <w:pPr>
@@ -575,11 +509,9 @@
         </w:rPr>
         <w:t xml:space="preserve">Grade Information: </w:t>
       </w:r>
-      <w:proofErr w:type="spellStart"/>
       <w:r>
         <w:t>Std_grade,sub_gradeRec</w:t>
       </w:r>
-      <w:proofErr w:type="spellEnd"/>
     </w:p>
     <w:p>
       <w:pPr>
@@ -656,15 +588,7 @@
         <w:ind w:left="360"/>
       </w:pPr>
       <w:r>
-        <w:t xml:space="preserve">3. Draw the Logical Design ( Conceptual Model + Attributes </w:t>
-      </w:r>
-      <w:proofErr w:type="gramStart"/>
-      <w:r>
-        <w:t>e.g.</w:t>
-      </w:r>
-      <w:proofErr w:type="gramEnd"/>
-      <w:r>
-        <w:t xml:space="preserve"> identifiers, associative entities) </w:t>
+        <w:t xml:space="preserve">3. Draw the Logical Design ( Conceptual Model + Attributes e.g. identifiers, associative entities) </w:t>
       </w:r>
     </w:p>
     <w:p>
@@ -723,6 +647,45 @@
       <w:pPr>
         <w:ind w:left="360"/>
       </w:pPr>
+      <w:r>
+        <w:rPr>
+          <w:noProof/>
+        </w:rPr>
+        <w:lastRenderedPageBreak/>
+        <w:drawing>
+          <wp:inline distT="0" distB="0" distL="0" distR="0" wp14:anchorId="5546E60B" wp14:editId="1BF40A2B">
+            <wp:extent cx="3857625" cy="5372100"/>
+            <wp:effectExtent l="0" t="0" r="0" b="0"/>
+            <wp:docPr id="151" name="Picture 151" descr="A picture containing text, diagram, screenshot, line&#10;&#10;Description automatically generated"/>
+            <wp:cNvGraphicFramePr/>
+            <a:graphic xmlns:a="http://schemas.openxmlformats.org/drawingml/2006/main">
+              <a:graphicData uri="http://schemas.openxmlformats.org/drawingml/2006/picture">
+                <pic:pic xmlns:pic="http://schemas.openxmlformats.org/drawingml/2006/picture">
+                  <pic:nvPicPr>
+                    <pic:cNvPr id="151" name="Picture 151" descr="A picture containing text, diagram, screenshot, line&#10;&#10;Description automatically generated"/>
+                    <pic:cNvPicPr/>
+                  </pic:nvPicPr>
+                  <pic:blipFill>
+                    <a:blip r:embed="rId7"/>
+                    <a:stretch>
+                      <a:fillRect/>
+                    </a:stretch>
+                  </pic:blipFill>
+                  <pic:spPr>
+                    <a:xfrm>
+                      <a:off x="0" y="0"/>
+                      <a:ext cx="3857625" cy="5372100"/>
+                    </a:xfrm>
+                    <a:prstGeom prst="rect">
+                      <a:avLst/>
+                    </a:prstGeom>
+                  </pic:spPr>
+                </pic:pic>
+              </a:graphicData>
+            </a:graphic>
+          </wp:inline>
+        </w:drawing>
+      </w:r>
     </w:p>
     <w:p>
       <w:pPr>

</xml_diff>